<commit_message>
a new update for CD folder
</commit_message>
<xml_diff>
--- a/Dokumen-Skripsi/Semhas/Jurnal/Jurnal Snestik.docx
+++ b/Dokumen-Skripsi/Semhas/Jurnal/Jurnal Snestik.docx
@@ -763,18 +763,7 @@
                 <w:szCs w:val="24"/>
                 <w:lang w:val="en-US"/>
               </w:rPr>
-              <w:t xml:space="preserve"> ISSN </w:t>
-            </w:r>
-            <w:r>
-              <w:rPr>
-                <w:rFonts w:ascii="Cambria" w:hAnsi="Cambria"/>
-                <w:b/>
-                <w:bCs/>
-                <w:sz w:val="20"/>
-                <w:szCs w:val="24"/>
-                <w:lang w:val="en-US"/>
-              </w:rPr>
-              <w:t>2775-5126</w:t>
+              <w:t xml:space="preserve"> ISSN 2775-5126</w:t>
             </w:r>
           </w:p>
         </w:tc>
@@ -4656,15 +4645,15 @@
           <w:sz w:val="20"/>
           <w:lang w:val="en-US"/>
         </w:rPr>
-        <w:t xml:space="preserve"> I</w:t>
-      </w:r>
-      <w:proofErr w:type="spellStart"/>
-      <w:r>
-        <w:rPr>
-          <w:sz w:val="20"/>
-          <w:lang w:val="en-US"/>
-        </w:rPr>
-        <w:t>mplementasi</w:t>
+        <w:t xml:space="preserve"> </w:t>
+      </w:r>
+      <w:proofErr w:type="spellStart"/>
+      <w:r>
+        <w:rPr>
+          <w:sz w:val="20"/>
+          <w:lang w:val="en-US"/>
+        </w:rPr>
+        <w:t>Implementasi</w:t>
       </w:r>
       <w:proofErr w:type="spellEnd"/>
       <w:r>
@@ -4914,15 +4903,15 @@
           <w:sz w:val="20"/>
           <w:lang w:val="en-US"/>
         </w:rPr>
-        <w:t xml:space="preserve"> d</w:t>
-      </w:r>
-      <w:proofErr w:type="spellStart"/>
-      <w:r>
-        <w:rPr>
-          <w:sz w:val="20"/>
-          <w:lang w:val="en-US"/>
-        </w:rPr>
-        <w:t>apat</w:t>
+        <w:t xml:space="preserve"> </w:t>
+      </w:r>
+      <w:proofErr w:type="spellStart"/>
+      <w:r>
+        <w:rPr>
+          <w:sz w:val="20"/>
+          <w:lang w:val="en-US"/>
+        </w:rPr>
+        <w:t>dapat</w:t>
       </w:r>
       <w:proofErr w:type="spellEnd"/>
       <w:r>
@@ -5112,21 +5101,7 @@
           <w:bCs/>
           <w:sz w:val="20"/>
         </w:rPr>
-        <w:t>Penulisan pembahasan dapat tersusun dari sub-pembahasan seperti pada template berikut. Data penunjang pembahasan dapat berupa grafik dan tabel.</w:t>
-      </w:r>
-      <w:r>
-        <w:rPr>
-          <w:bCs/>
-          <w:sz w:val="20"/>
-        </w:rPr>
-        <w:t xml:space="preserve"> Perancangan tabel pada naskah memiliki format seperti pada Tabel 1, yaitu bentuk layout tabel. Tabel harus bersifat representatif dan mudah dipahami oleh pembaca. Perlu mempertimbangkan aspek data numerik, variabel dan satuan untuk menjaga keabsahan data.</w:t>
-      </w:r>
-      <w:r>
-        <w:rPr>
-          <w:bCs/>
-          <w:sz w:val="20"/>
-        </w:rPr>
-        <w:t xml:space="preserve"> Pihak author harus mempertimbangkan </w:t>
+        <w:t xml:space="preserve">Penulisan pembahasan dapat tersusun dari sub-pembahasan seperti pada template berikut. Data penunjang pembahasan dapat berupa grafik dan tabel. Perancangan tabel pada naskah memiliki format seperti pada Tabel 1, yaitu bentuk layout tabel. Tabel harus bersifat representatif dan mudah dipahami oleh pembaca. Perlu mempertimbangkan aspek data numerik, variabel dan satuan untuk menjaga keabsahan data. Pihak author harus mempertimbangkan </w:t>
       </w:r>
       <w:r>
         <w:rPr>
@@ -5346,14 +5321,7 @@
           <w:bCs/>
           <w:sz w:val="20"/>
         </w:rPr>
-        <w:t>oman 9 p</w:t>
-      </w:r>
-      <w:r>
-        <w:rPr>
-          <w:bCs/>
-          <w:sz w:val="20"/>
-        </w:rPr>
-        <w:t xml:space="preserve">t; </w:t>
+        <w:t xml:space="preserve">oman 9 pt; </w:t>
       </w:r>
       <w:r>
         <w:rPr>
@@ -6075,15 +6043,7 @@
           <w:i/>
           <w:sz w:val="18"/>
         </w:rPr>
-        <w:t xml:space="preserve">: Kualitatif </w:t>
-      </w:r>
-      <w:r>
-        <w:rPr>
-          <w:bCs/>
-          <w:i/>
-          <w:sz w:val="18"/>
-        </w:rPr>
-        <w:t>merujuk pada indeks BMKG Tahun 2011. – Font 9 pt</w:t>
+        <w:t>: Kualitatif merujuk pada indeks BMKG Tahun 2011. – Font 9 pt</w:t>
       </w:r>
     </w:p>
     <w:p>
@@ -6132,14 +6092,7 @@
           <w:bCs/>
           <w:sz w:val="20"/>
         </w:rPr>
-        <w:t xml:space="preserve">Penulis harus cermat dalam memilih penyajian data, karena seluruh naskah hanya terbatas maksimum 6 halaman. Sehingga perlu dilaukan pemilihan penyajian data yang tepat apakah menggunakan </w:t>
-      </w:r>
-      <w:r>
-        <w:rPr>
-          <w:bCs/>
-          <w:sz w:val="20"/>
-        </w:rPr>
-        <w:t xml:space="preserve">tabel, grafik dan kalimat pembahasan. Format penulisan persamaan matematis atau </w:t>
+        <w:t xml:space="preserve">Penulis harus cermat dalam memilih penyajian data, karena seluruh naskah hanya terbatas maksimum 6 halaman. Sehingga perlu dilaukan pemilihan penyajian data yang tepat apakah menggunakan tabel, grafik dan kalimat pembahasan. Format penulisan persamaan matematis atau </w:t>
       </w:r>
       <w:r>
         <w:rPr>
@@ -6377,15 +6330,7 @@
           <w:sz w:val="20"/>
           <w:lang w:val="en-US"/>
         </w:rPr>
-        <w:t>P</w:t>
-      </w:r>
-      <w:r>
-        <w:rPr>
-          <w:bCs/>
-          <w:sz w:val="20"/>
-          <w:lang w:val="en-US"/>
-        </w:rPr>
-        <w:t>ersamaan</w:t>
+        <w:t>Persamaan</w:t>
       </w:r>
       <w:proofErr w:type="spellEnd"/>
       <w:r>
@@ -6889,7 +6834,7 @@
           <v:shape id="_x0000_i1025" type="#_x0000_t75" style="width:59.4pt;height:14.85pt" o:ole="">
             <v:imagedata r:id="rId13" o:title=""/>
           </v:shape>
-          <o:OLEObject Type="Embed" ProgID="Equation.DSMT4" ShapeID="_x0000_i1025" DrawAspect="Content" ObjectID="_1795952240" r:id="rId14"/>
+          <o:OLEObject Type="Embed" ProgID="Equation.DSMT4" ShapeID="_x0000_i1025" DrawAspect="Content" ObjectID="_1796480989" r:id="rId14"/>
         </w:object>
       </w:r>
       <w:r>
@@ -7292,87 +7237,7 @@
           <w:sz w:val="20"/>
           <w:lang w:val="en-US"/>
         </w:rPr>
-        <w:instrText xml:space="preserve"> ADDIN ZOTERO_ITEM CSL_CITA</w:instrText>
-      </w:r>
-      <w:r>
-        <w:rPr>
-          <w:bCs/>
-          <w:sz w:val="20"/>
-          <w:lang w:val="en-US"/>
-        </w:rPr>
-        <w:instrText>TION {"citationID":"JCDjrUM6","properties":{"formattedCitation":"[8]","plainCitation":"[8]","noteIndex":0},"citationItems":[{"id":219,"uris":["http://zotero.org/users/5480201/items/GW5U8SHW"],"uri":["http://zotero.org/users/5480201/items/GW5U8SHW"],"itemDa</w:instrText>
-      </w:r>
-      <w:r>
-        <w:rPr>
-          <w:bCs/>
-          <w:sz w:val="20"/>
-          <w:lang w:val="en-US"/>
-        </w:rPr>
-        <w:instrText>ta":{"id":219,"type":"article-journal","abstract":"Kendali perangkat elektronika secara jarak jauh pada umumnya menggunakan remote infra merah ataupun menggunakan kendali sms gateway. Permasalahan terjadi Jika menggunakan Ired Pada saat pengiriman data,  m</w:instrText>
-      </w:r>
-      <w:r>
-        <w:rPr>
-          <w:bCs/>
-          <w:sz w:val="20"/>
-          <w:lang w:val="en-US"/>
-        </w:rPr>
-        <w:instrText>aka antara infra merah sebagai transmiter dan receiver  harus berhadapan satu sama lain tanpa ada penghalang. Hal ini dapat menyulitkan dalam proses pengendalian perangkat elektronika secara jarak jauh. Sedangkan bila menggunakan sms gateway maka dibutuhka</w:instrText>
-      </w:r>
-      <w:r>
-        <w:rPr>
-          <w:bCs/>
-          <w:sz w:val="20"/>
-          <w:lang w:val="en-US"/>
-        </w:rPr>
-        <w:instrText>n pulsa “sms” untuk komunikasi data, sehingga pengendalian tidak effisien dan tidak praktis. Penelitian ini Bertujuan sebagai alternatif lain dalam pengendalian perangkat elektronika secara nirkabel yang ekonomis dan praktis. Board mikrokontroller yang dig</w:instrText>
-      </w:r>
-      <w:r>
-        <w:rPr>
-          <w:bCs/>
-          <w:sz w:val="20"/>
-          <w:lang w:val="en-US"/>
-        </w:rPr>
-        <w:instrText>unakan pada penelitian ini bersifat open-source yaitu menggunakan board arduino uno. Untuk pembuatan aplikasi Android AndroBlue pada smartphone, dengan memanfaatkan pemrograman berbasis online dari ai2.appinventor.mit.edu.Cara penggunaan alat ini adalah de</w:instrText>
-      </w:r>
-      <w:r>
-        <w:rPr>
-          <w:bCs/>
-          <w:sz w:val="20"/>
-          <w:lang w:val="en-US"/>
-        </w:rPr>
-        <w:instrText>ngan mengaktifkan Bluetooth pada Smartphone Android dan memberikan daya pada prototipe kendali perangkat elektronika, kemudian dilakukan pairing antara bluetooth pada smartphone dengan bluetooth yang ada pada prototipe kendali. Setelah terhubung, maka pera</w:instrText>
-      </w:r>
-      <w:r>
-        <w:rPr>
-          <w:bCs/>
-          <w:sz w:val="20"/>
-          <w:lang w:val="en-US"/>
-        </w:rPr>
-        <w:instrText xml:space="preserve">ngkat elektronika tersebut dapat dikendalikan dengan menggunakan aplikasi AndroBlue yang sudah terinstall pada smartphone. Dari hasil pengujian terhadap kendali perangkat elektronika secara jarak jauh dapat diketahui dari 10 kali uji coba dengan perbedaan </w:instrText>
-      </w:r>
-      <w:r>
-        <w:rPr>
-          <w:bCs/>
-          <w:sz w:val="20"/>
-          <w:lang w:val="en-US"/>
-        </w:rPr>
-        <w:instrText>jarak yang sudah ditentukan, tingkat keberhasilan  mencapai 80 %.","container-title":"JEECAE (Journal of Electrical, Electronics, Control, and Automotive Engineering)","DOI":"10.32486/jeecae.v2i1.61","ISSN":"2528-0708","issue":"1","language":"id","page":"8</w:instrText>
-      </w:r>
-      <w:r>
-        <w:rPr>
-          <w:bCs/>
-          <w:sz w:val="20"/>
-          <w:lang w:val="en-US"/>
-        </w:rPr>
-        <w:instrText>9-94","source":"journal.pnm.ac.id","title":"Rancang Bangun Kendali Perangkat Elektronika Menggunakan Komunikasi Bluetooth Berbasis Arduino Dengan Interface Android","volume":"2","author":[{"family":"Hakim","given":"Aulia El"}],"issued":{"date-parts":[["201</w:instrText>
-      </w:r>
-      <w:r>
-        <w:rPr>
-          <w:bCs/>
-          <w:sz w:val="20"/>
-          <w:lang w:val="en-US"/>
-        </w:rPr>
-        <w:instrText xml:space="preserve">7",5,2]]}}}],"schema":"https://github.com/citation-style-language/schema/raw/master/csl-citation.json"} </w:instrText>
+        <w:instrText xml:space="preserve"> ADDIN ZOTERO_ITEM CSL_CITATION {"citationID":"JCDjrUM6","properties":{"formattedCitation":"[8]","plainCitation":"[8]","noteIndex":0},"citationItems":[{"id":219,"uris":["http://zotero.org/users/5480201/items/GW5U8SHW"],"uri":["http://zotero.org/users/5480201/items/GW5U8SHW"],"itemData":{"id":219,"type":"article-journal","abstract":"Kendali perangkat elektronika secara jarak jauh pada umumnya menggunakan remote infra merah ataupun menggunakan kendali sms gateway. Permasalahan terjadi Jika menggunakan Ired Pada saat pengiriman data,  maka antara infra merah sebagai transmiter dan receiver  harus berhadapan satu sama lain tanpa ada penghalang. Hal ini dapat menyulitkan dalam proses pengendalian perangkat elektronika secara jarak jauh. Sedangkan bila menggunakan sms gateway maka dibutuhkan pulsa “sms” untuk komunikasi data, sehingga pengendalian tidak effisien dan tidak praktis. Penelitian ini Bertujuan sebagai alternatif lain dalam pengendalian perangkat elektronika secara nirkabel yang ekonomis dan praktis. Board mikrokontroller yang digunakan pada penelitian ini bersifat open-source yaitu menggunakan board arduino uno. Untuk pembuatan aplikasi Android AndroBlue pada smartphone, dengan memanfaatkan pemrograman berbasis online dari ai2.appinventor.mit.edu.Cara penggunaan alat ini adalah dengan mengaktifkan Bluetooth pada Smartphone Android dan memberikan daya pada prototipe kendali perangkat elektronika, kemudian dilakukan pairing antara bluetooth pada smartphone dengan bluetooth yang ada pada prototipe kendali. Setelah terhubung, maka perangkat elektronika tersebut dapat dikendalikan dengan menggunakan aplikasi AndroBlue yang sudah terinstall pada smartphone. Dari hasil pengujian terhadap kendali perangkat elektronika secara jarak jauh dapat diketahui dari 10 kali uji coba dengan perbedaan jarak yang sudah ditentukan, tingkat keberhasilan  mencapai 80 %.","container-title":"JEECAE (Journal of Electrical, Electronics, Control, and Automotive Engineering)","DOI":"10.32486/jeecae.v2i1.61","ISSN":"2528-0708","issue":"1","language":"id","page":"89-94","source":"journal.pnm.ac.id","title":"Rancang Bangun Kendali Perangkat Elektronika Menggunakan Komunikasi Bluetooth Berbasis Arduino Dengan Interface Android","volume":"2","author":[{"family":"Hakim","given":"Aulia El"}],"issued":{"date-parts":[["2017",5,2]]}}}],"schema":"https://github.com/citation-style-language/schema/raw/master/csl-citation.json"} </w:instrText>
       </w:r>
       <w:r>
         <w:rPr>
@@ -7559,24 +7424,6 @@
           <w:sz w:val="20"/>
           <w:lang w:val="en-US"/>
         </w:rPr>
-        <w:t>memberikan</w:t>
-      </w:r>
-      <w:proofErr w:type="spellEnd"/>
-      <w:r>
-        <w:rPr>
-          <w:bCs/>
-          <w:sz w:val="20"/>
-          <w:lang w:val="en-US"/>
-        </w:rPr>
-        <w:t xml:space="preserve"> </w:t>
-      </w:r>
-      <w:proofErr w:type="spellStart"/>
-      <w:r>
-        <w:rPr>
-          <w:bCs/>
-          <w:sz w:val="20"/>
-          <w:lang w:val="en-US"/>
-        </w:rPr>
         <w:t>tim</w:t>
       </w:r>
       <w:proofErr w:type="spellEnd"/>
@@ -7596,6 +7443,24 @@
           <w:lang w:val="en-US"/>
         </w:rPr>
         <w:t>pengembang</w:t>
+      </w:r>
+      <w:proofErr w:type="spellEnd"/>
+      <w:r>
+        <w:rPr>
+          <w:bCs/>
+          <w:sz w:val="20"/>
+          <w:lang w:val="en-US"/>
+        </w:rPr>
+        <w:t xml:space="preserve"> </w:t>
+      </w:r>
+      <w:proofErr w:type="spellStart"/>
+      <w:r>
+        <w:rPr>
+          <w:bCs/>
+          <w:sz w:val="20"/>
+          <w:lang w:val="en-US"/>
+        </w:rPr>
+        <w:t>memiliki</w:t>
       </w:r>
       <w:proofErr w:type="spellEnd"/>
       <w:r>
@@ -8099,7 +7964,7 @@
           <w:sz w:val="20"/>
           <w:lang w:val="en-US"/>
         </w:rPr>
-        <w:t>dapat</w:t>
+        <w:t>bisa</w:t>
       </w:r>
       <w:proofErr w:type="spellEnd"/>
       <w:r>
@@ -8513,7 +8378,17 @@
           <w:sz w:val="20"/>
           <w:lang w:val="en-US"/>
         </w:rPr>
-        <w:t>lebih</w:t>
+        <w:t>lebi</w:t>
+      </w:r>
+      <w:bookmarkStart w:id="0" w:name="_GoBack"/>
+      <w:bookmarkEnd w:id="0"/>
+      <w:r>
+        <w:rPr>
+          <w:bCs/>
+          <w:sz w:val="20"/>
+          <w:lang w:val="en-US"/>
+        </w:rPr>
+        <w:t>h</w:t>
       </w:r>
       <w:proofErr w:type="spellEnd"/>
       <w:r>
@@ -8642,7 +8517,6 @@
         </w:rPr>
         <w:t>-2023. [Online]. Available: https://dephub.go.id/post/read/%E2%80%8Btekan-angka-kecelakaan-lalu-lintas,-kemenhub-ajak-masyarakat-beralih-ke-transportasi-umum-dan-utamakan-keselamatan-berkendara. [</w:t>
       </w:r>
-      <w:proofErr w:type="spellStart"/>
       <w:r>
         <w:rPr>
           <w:sz w:val="20"/>
@@ -8650,7 +8524,6 @@
         </w:rPr>
         <w:t>Diakses</w:t>
       </w:r>
-      <w:proofErr w:type="spellEnd"/>
       <w:r>
         <w:rPr>
           <w:sz w:val="20"/>
@@ -8736,7 +8609,6 @@
         </w:rPr>
         <w:t>-</w:t>
       </w:r>
-      <w:proofErr w:type="spellStart"/>
       <w:r>
         <w:rPr>
           <w:sz w:val="20"/>
@@ -8744,7 +8616,6 @@
         </w:rPr>
         <w:t>Agu</w:t>
       </w:r>
-      <w:proofErr w:type="spellEnd"/>
       <w:r>
         <w:rPr>
           <w:sz w:val="20"/>
@@ -8764,7 +8635,6 @@
         </w:rPr>
         <w:t>. [Online]. Available: https://www.komdigi.go.id/berita/artikel/detail/rata-rata-tiga-orang-meninggal-setiap-jam-akibat-kecelakaan-jalan. [</w:t>
       </w:r>
-      <w:proofErr w:type="spellStart"/>
       <w:r>
         <w:rPr>
           <w:sz w:val="20"/>
@@ -8772,7 +8642,6 @@
         </w:rPr>
         <w:t>Diakses</w:t>
       </w:r>
-      <w:proofErr w:type="spellEnd"/>
       <w:r>
         <w:rPr>
           <w:sz w:val="20"/>
@@ -8845,7 +8714,6 @@
         </w:rPr>
         <w:t>F. Adhiva Kurnia, “Driving course and driving license service information system web-based (study case Kurnia Jaya),” Journal of Computer Science and Big Data, vol. 1, no. 1, 2023. [Online]. Available: http://jcosbida.com/index.php/index/login. [</w:t>
       </w:r>
-      <w:proofErr w:type="spellStart"/>
       <w:r>
         <w:rPr>
           <w:sz w:val="20"/>
@@ -8853,7 +8721,6 @@
         </w:rPr>
         <w:t>Diakses</w:t>
       </w:r>
-      <w:proofErr w:type="spellEnd"/>
       <w:r>
         <w:rPr>
           <w:sz w:val="20"/>
@@ -8937,17 +8804,8 @@
         <w:rPr>
           <w:sz w:val="20"/>
         </w:rPr>
-        <w:t xml:space="preserve">D. Sachan, “Incremental model in software engineering,” Scaler, Apr. 4, 2024. [Online]. Available: </w:t>
-      </w:r>
-      <w:bookmarkStart w:id="0" w:name="_GoBack"/>
-      <w:bookmarkEnd w:id="0"/>
-      <w:r>
-        <w:rPr>
-          <w:sz w:val="20"/>
-        </w:rPr>
-        <w:t>https://www.scaler.com/topics/incremental-model-in-software-engineering/. [</w:t>
-      </w:r>
-      <w:proofErr w:type="spellStart"/>
+        <w:t>D. Sachan, “Incremental model in software engineering,” Scaler, Apr. 4, 2024. [Online]. Available: https://www.scaler.com/topics/incremental-model-in-software-engineering/. [</w:t>
+      </w:r>
       <w:r>
         <w:rPr>
           <w:sz w:val="20"/>
@@ -8955,7 +8813,6 @@
         </w:rPr>
         <w:t>Diakses</w:t>
       </w:r>
-      <w:proofErr w:type="spellEnd"/>
       <w:r>
         <w:rPr>
           <w:sz w:val="20"/>
@@ -9103,15 +8960,7 @@
         <w:sz w:val="16"/>
         <w:szCs w:val="16"/>
       </w:rPr>
-      <w:t xml:space="preserve">- 6 </w:t>
-    </w:r>
-    <w:r>
-      <w:rPr>
-        <w:rFonts w:ascii="Bookman Old Style" w:hAnsi="Bookman Old Style"/>
-        <w:sz w:val="16"/>
-        <w:szCs w:val="16"/>
-      </w:rPr>
-      <w:t>-</w:t>
+      <w:t>- 6 -</w:t>
     </w:r>
     <w:r>
       <w:rPr>
@@ -9168,15 +9017,7 @@
         <w:sz w:val="16"/>
         <w:szCs w:val="16"/>
       </w:rPr>
-      <w:t xml:space="preserve">- 1 </w:t>
-    </w:r>
-    <w:r>
-      <w:rPr>
-        <w:rFonts w:ascii="Bookman Old Style" w:hAnsi="Bookman Old Style"/>
-        <w:sz w:val="16"/>
-        <w:szCs w:val="16"/>
-      </w:rPr>
-      <w:t>-</w:t>
+      <w:t>- 1 -</w:t>
     </w:r>
     <w:r>
       <w:rPr>
@@ -9388,7 +9229,7 @@
         </mc:Choice>
         <mc:Fallback>
           <w:pict>
-            <v:shapetype w14:anchorId="17D7D13B" id="_x0000_t32" coordsize="21600,21600" o:spt="32" o:oned="t" path="m,l21600,21600e" filled="f">
+            <v:shapetype w14:anchorId="31F83398" id="_x0000_t32" coordsize="21600,21600" o:spt="32" o:oned="t" path="m,l21600,21600e" filled="f">
               <v:path arrowok="t" fillok="f" o:connecttype="none"/>
               <o:lock v:ext="edit" shapetype="t"/>
             </v:shapetype>
@@ -9901,6 +9742,7 @@
   <w:style w:type="character" w:default="1" w:styleId="DefaultParagraphFont">
     <w:name w:val="Default Paragraph Font"/>
     <w:uiPriority w:val="1"/>
+    <w:semiHidden/>
     <w:unhideWhenUsed/>
   </w:style>
   <w:style w:type="table" w:default="1" w:styleId="TableNormal">

</xml_diff>